<commit_message>
docker screenshot file update
</commit_message>
<xml_diff>
--- a/docs/docker/Docker-screenshots.docx
+++ b/docs/docker/Docker-screenshots.docx
@@ -208,6 +208,33 @@
       </w:r>
     </w:p>
     <w:p>
+      <w:proofErr w:type="spellStart"/>
+      <w:proofErr w:type="gramStart"/>
+      <w:r>
+        <w:t>docker</w:t>
+      </w:r>
+      <w:proofErr w:type="spellEnd"/>
+      <w:proofErr w:type="gramEnd"/>
+      <w:r>
+        <w:t xml:space="preserve"> exec -it &lt;container id&gt; </w:t>
+      </w:r>
+      <w:proofErr w:type="spellStart"/>
+      <w:r>
+        <w:t>sh</w:t>
+      </w:r>
+      <w:proofErr w:type="spellEnd"/>
+    </w:p>
+    <w:p>
+      <w:proofErr w:type="gramStart"/>
+      <w:r>
+        <w:t>curl</w:t>
+      </w:r>
+      <w:proofErr w:type="gramEnd"/>
+      <w:r>
+        <w:t xml:space="preserve"> http://localhost:8090/api/tasks</w:t>
+      </w:r>
+    </w:p>
+    <w:p>
       <w:r>
         <w:rPr>
           <w:noProof/>
@@ -216,7 +243,7 @@
           <wp:inline distT="0" distB="0" distL="0" distR="0">
             <wp:extent cx="5943600" cy="3219863"/>
             <wp:effectExtent l="19050" t="0" r="0" b="0"/>
-            <wp:docPr id="22" name="Picture 22"/>
+            <wp:docPr id="28" name="Picture 28"/>
             <wp:cNvGraphicFramePr>
               <a:graphicFrameLocks xmlns:a="http://schemas.openxmlformats.org/drawingml/2006/main" noChangeAspect="1"/>
             </wp:cNvGraphicFramePr>
@@ -224,7 +251,7 @@
               <a:graphicData uri="http://schemas.openxmlformats.org/drawingml/2006/picture">
                 <pic:pic xmlns:pic="http://schemas.openxmlformats.org/drawingml/2006/picture">
                   <pic:nvPicPr>
-                    <pic:cNvPr id="0" name="Picture 22"/>
+                    <pic:cNvPr id="0" name="Picture 28"/>
                     <pic:cNvPicPr>
                       <a:picLocks noChangeAspect="1" noChangeArrowheads="1"/>
                     </pic:cNvPicPr>
@@ -261,34 +288,69 @@
     </w:p>
     <w:p/>
     <w:p/>
-    <w:p/>
-    <w:p/>
-    <w:p>
-      <w:proofErr w:type="spellStart"/>
+    <w:p>
       <w:proofErr w:type="gramStart"/>
       <w:r>
         <w:lastRenderedPageBreak/>
-        <w:t>docker</w:t>
-      </w:r>
-      <w:proofErr w:type="spellEnd"/>
+        <w:t>VM Port Forwarding – to check the deployed application in host machine.</w:t>
+      </w:r>
       <w:proofErr w:type="gramEnd"/>
-      <w:r>
-        <w:t xml:space="preserve"> exec -it &lt;container id&gt; </w:t>
-      </w:r>
-      <w:proofErr w:type="spellStart"/>
-      <w:r>
-        <w:t>sh</w:t>
-      </w:r>
-      <w:proofErr w:type="spellEnd"/>
-    </w:p>
-    <w:p>
-      <w:proofErr w:type="gramStart"/>
-      <w:r>
-        <w:t>curl</w:t>
-      </w:r>
-      <w:proofErr w:type="gramEnd"/>
-      <w:r>
-        <w:t xml:space="preserve"> http://localhost:8090/api/tasks</w:t>
+    </w:p>
+    <w:p>
+      <w:r>
+        <w:rPr>
+          <w:noProof/>
+        </w:rPr>
+        <w:drawing>
+          <wp:inline distT="0" distB="0" distL="0" distR="0">
+            <wp:extent cx="5943600" cy="3448081"/>
+            <wp:effectExtent l="19050" t="0" r="0" b="0"/>
+            <wp:docPr id="25" name="Picture 25"/>
+            <wp:cNvGraphicFramePr>
+              <a:graphicFrameLocks xmlns:a="http://schemas.openxmlformats.org/drawingml/2006/main" noChangeAspect="1"/>
+            </wp:cNvGraphicFramePr>
+            <a:graphic xmlns:a="http://schemas.openxmlformats.org/drawingml/2006/main">
+              <a:graphicData uri="http://schemas.openxmlformats.org/drawingml/2006/picture">
+                <pic:pic xmlns:pic="http://schemas.openxmlformats.org/drawingml/2006/picture">
+                  <pic:nvPicPr>
+                    <pic:cNvPr id="0" name="Picture 25"/>
+                    <pic:cNvPicPr>
+                      <a:picLocks noChangeAspect="1" noChangeArrowheads="1"/>
+                    </pic:cNvPicPr>
+                  </pic:nvPicPr>
+                  <pic:blipFill>
+                    <a:blip r:embed="rId8"/>
+                    <a:srcRect/>
+                    <a:stretch>
+                      <a:fillRect/>
+                    </a:stretch>
+                  </pic:blipFill>
+                  <pic:spPr bwMode="auto">
+                    <a:xfrm>
+                      <a:off x="0" y="0"/>
+                      <a:ext cx="5943600" cy="3448081"/>
+                    </a:xfrm>
+                    <a:prstGeom prst="rect">
+                      <a:avLst/>
+                    </a:prstGeom>
+                    <a:noFill/>
+                    <a:ln w="9525">
+                      <a:noFill/>
+                      <a:miter lim="800000"/>
+                      <a:headEnd/>
+                      <a:tailEnd/>
+                    </a:ln>
+                  </pic:spPr>
+                </pic:pic>
+              </a:graphicData>
+            </a:graphic>
+          </wp:inline>
+        </w:drawing>
+      </w:r>
+    </w:p>
+    <w:p>
+      <w:r>
+        <w:t>Service</w:t>
       </w:r>
     </w:p>
     <w:p>
@@ -300,7 +362,7 @@
           <wp:inline distT="0" distB="0" distL="0" distR="0">
             <wp:extent cx="5943600" cy="3219863"/>
             <wp:effectExtent l="19050" t="0" r="0" b="0"/>
-            <wp:docPr id="28" name="Picture 28"/>
+            <wp:docPr id="34" name="Picture 34"/>
             <wp:cNvGraphicFramePr>
               <a:graphicFrameLocks xmlns:a="http://schemas.openxmlformats.org/drawingml/2006/main" noChangeAspect="1"/>
             </wp:cNvGraphicFramePr>
@@ -308,13 +370,13 @@
               <a:graphicData uri="http://schemas.openxmlformats.org/drawingml/2006/picture">
                 <pic:pic xmlns:pic="http://schemas.openxmlformats.org/drawingml/2006/picture">
                   <pic:nvPicPr>
-                    <pic:cNvPr id="0" name="Picture 28"/>
+                    <pic:cNvPr id="0" name="Picture 34"/>
                     <pic:cNvPicPr>
                       <a:picLocks noChangeAspect="1" noChangeArrowheads="1"/>
                     </pic:cNvPicPr>
                   </pic:nvPicPr>
                   <pic:blipFill>
-                    <a:blip r:embed="rId8"/>
+                    <a:blip r:embed="rId9"/>
                     <a:srcRect/>
                     <a:stretch>
                       <a:fillRect/>
@@ -343,126 +405,11 @@
         </w:drawing>
       </w:r>
     </w:p>
-    <w:p>
-      <w:proofErr w:type="gramStart"/>
-      <w:r>
-        <w:t>VM Port Forwarding – to check the deployed application in host machine.</w:t>
-      </w:r>
-      <w:proofErr w:type="gramEnd"/>
-    </w:p>
-    <w:p>
-      <w:r>
-        <w:rPr>
-          <w:noProof/>
-        </w:rPr>
-        <w:drawing>
-          <wp:inline distT="0" distB="0" distL="0" distR="0">
-            <wp:extent cx="5943600" cy="3448081"/>
-            <wp:effectExtent l="19050" t="0" r="0" b="0"/>
-            <wp:docPr id="25" name="Picture 25"/>
-            <wp:cNvGraphicFramePr>
-              <a:graphicFrameLocks xmlns:a="http://schemas.openxmlformats.org/drawingml/2006/main" noChangeAspect="1"/>
-            </wp:cNvGraphicFramePr>
-            <a:graphic xmlns:a="http://schemas.openxmlformats.org/drawingml/2006/main">
-              <a:graphicData uri="http://schemas.openxmlformats.org/drawingml/2006/picture">
-                <pic:pic xmlns:pic="http://schemas.openxmlformats.org/drawingml/2006/picture">
-                  <pic:nvPicPr>
-                    <pic:cNvPr id="0" name="Picture 25"/>
-                    <pic:cNvPicPr>
-                      <a:picLocks noChangeAspect="1" noChangeArrowheads="1"/>
-                    </pic:cNvPicPr>
-                  </pic:nvPicPr>
-                  <pic:blipFill>
-                    <a:blip r:embed="rId9"/>
-                    <a:srcRect/>
-                    <a:stretch>
-                      <a:fillRect/>
-                    </a:stretch>
-                  </pic:blipFill>
-                  <pic:spPr bwMode="auto">
-                    <a:xfrm>
-                      <a:off x="0" y="0"/>
-                      <a:ext cx="5943600" cy="3448081"/>
-                    </a:xfrm>
-                    <a:prstGeom prst="rect">
-                      <a:avLst/>
-                    </a:prstGeom>
-                    <a:noFill/>
-                    <a:ln w="9525">
-                      <a:noFill/>
-                      <a:miter lim="800000"/>
-                      <a:headEnd/>
-                      <a:tailEnd/>
-                    </a:ln>
-                  </pic:spPr>
-                </pic:pic>
-              </a:graphicData>
-            </a:graphic>
-          </wp:inline>
-        </w:drawing>
-      </w:r>
-    </w:p>
     <w:p/>
+    <w:p/>
     <w:p>
       <w:r>
         <w:lastRenderedPageBreak/>
-        <w:t>Service</w:t>
-      </w:r>
-    </w:p>
-    <w:p>
-      <w:r>
-        <w:rPr>
-          <w:noProof/>
-        </w:rPr>
-        <w:drawing>
-          <wp:inline distT="0" distB="0" distL="0" distR="0">
-            <wp:extent cx="5943600" cy="3219863"/>
-            <wp:effectExtent l="19050" t="0" r="0" b="0"/>
-            <wp:docPr id="34" name="Picture 34"/>
-            <wp:cNvGraphicFramePr>
-              <a:graphicFrameLocks xmlns:a="http://schemas.openxmlformats.org/drawingml/2006/main" noChangeAspect="1"/>
-            </wp:cNvGraphicFramePr>
-            <a:graphic xmlns:a="http://schemas.openxmlformats.org/drawingml/2006/main">
-              <a:graphicData uri="http://schemas.openxmlformats.org/drawingml/2006/picture">
-                <pic:pic xmlns:pic="http://schemas.openxmlformats.org/drawingml/2006/picture">
-                  <pic:nvPicPr>
-                    <pic:cNvPr id="0" name="Picture 34"/>
-                    <pic:cNvPicPr>
-                      <a:picLocks noChangeAspect="1" noChangeArrowheads="1"/>
-                    </pic:cNvPicPr>
-                  </pic:nvPicPr>
-                  <pic:blipFill>
-                    <a:blip r:embed="rId10"/>
-                    <a:srcRect/>
-                    <a:stretch>
-                      <a:fillRect/>
-                    </a:stretch>
-                  </pic:blipFill>
-                  <pic:spPr bwMode="auto">
-                    <a:xfrm>
-                      <a:off x="0" y="0"/>
-                      <a:ext cx="5943600" cy="3219863"/>
-                    </a:xfrm>
-                    <a:prstGeom prst="rect">
-                      <a:avLst/>
-                    </a:prstGeom>
-                    <a:noFill/>
-                    <a:ln w="9525">
-                      <a:noFill/>
-                      <a:miter lim="800000"/>
-                      <a:headEnd/>
-                      <a:tailEnd/>
-                    </a:ln>
-                  </pic:spPr>
-                </pic:pic>
-              </a:graphicData>
-            </a:graphic>
-          </wp:inline>
-        </w:drawing>
-      </w:r>
-    </w:p>
-    <w:p>
-      <w:r>
         <w:t>UI</w:t>
       </w:r>
     </w:p>
@@ -489,7 +436,7 @@
                     </pic:cNvPicPr>
                   </pic:nvPicPr>
                   <pic:blipFill>
-                    <a:blip r:embed="rId11"/>
+                    <a:blip r:embed="rId10"/>
                     <a:srcRect/>
                     <a:stretch>
                       <a:fillRect/>
@@ -499,172 +446,6 @@
                     <a:xfrm>
                       <a:off x="0" y="0"/>
                       <a:ext cx="5943600" cy="3219863"/>
-                    </a:xfrm>
-                    <a:prstGeom prst="rect">
-                      <a:avLst/>
-                    </a:prstGeom>
-                    <a:noFill/>
-                    <a:ln w="9525">
-                      <a:noFill/>
-                      <a:miter lim="800000"/>
-                      <a:headEnd/>
-                      <a:tailEnd/>
-                    </a:ln>
-                  </pic:spPr>
-                </pic:pic>
-              </a:graphicData>
-            </a:graphic>
-          </wp:inline>
-        </w:drawing>
-      </w:r>
-    </w:p>
-    <w:p/>
-    <w:p/>
-    <w:p/>
-    <w:p>
-      <w:r>
-        <w:lastRenderedPageBreak/>
-        <w:t>Jenkins</w:t>
-      </w:r>
-    </w:p>
-    <w:p>
-      <w:r>
-        <w:rPr>
-          <w:noProof/>
-        </w:rPr>
-        <w:drawing>
-          <wp:inline distT="0" distB="0" distL="0" distR="0">
-            <wp:extent cx="5943600" cy="3219450"/>
-            <wp:effectExtent l="19050" t="0" r="0" b="0"/>
-            <wp:docPr id="2" name="Picture 1"/>
-            <wp:cNvGraphicFramePr>
-              <a:graphicFrameLocks xmlns:a="http://schemas.openxmlformats.org/drawingml/2006/main" noChangeAspect="1"/>
-            </wp:cNvGraphicFramePr>
-            <a:graphic xmlns:a="http://schemas.openxmlformats.org/drawingml/2006/main">
-              <a:graphicData uri="http://schemas.openxmlformats.org/drawingml/2006/picture">
-                <pic:pic xmlns:pic="http://schemas.openxmlformats.org/drawingml/2006/picture">
-                  <pic:nvPicPr>
-                    <pic:cNvPr id="0" name="Picture 1"/>
-                    <pic:cNvPicPr>
-                      <a:picLocks noChangeAspect="1" noChangeArrowheads="1"/>
-                    </pic:cNvPicPr>
-                  </pic:nvPicPr>
-                  <pic:blipFill>
-                    <a:blip r:embed="rId12" cstate="print"/>
-                    <a:srcRect/>
-                    <a:stretch>
-                      <a:fillRect/>
-                    </a:stretch>
-                  </pic:blipFill>
-                  <pic:spPr bwMode="auto">
-                    <a:xfrm>
-                      <a:off x="0" y="0"/>
-                      <a:ext cx="5943600" cy="3219450"/>
-                    </a:xfrm>
-                    <a:prstGeom prst="rect">
-                      <a:avLst/>
-                    </a:prstGeom>
-                    <a:noFill/>
-                    <a:ln w="9525">
-                      <a:noFill/>
-                      <a:miter lim="800000"/>
-                      <a:headEnd/>
-                      <a:tailEnd/>
-                    </a:ln>
-                  </pic:spPr>
-                </pic:pic>
-              </a:graphicData>
-            </a:graphic>
-          </wp:inline>
-        </w:drawing>
-      </w:r>
-    </w:p>
-    <w:p>
-      <w:r>
-        <w:rPr>
-          <w:noProof/>
-        </w:rPr>
-        <w:drawing>
-          <wp:inline distT="0" distB="0" distL="0" distR="0">
-            <wp:extent cx="5943600" cy="3219450"/>
-            <wp:effectExtent l="19050" t="0" r="0" b="0"/>
-            <wp:docPr id="6" name="Picture 7"/>
-            <wp:cNvGraphicFramePr>
-              <a:graphicFrameLocks xmlns:a="http://schemas.openxmlformats.org/drawingml/2006/main" noChangeAspect="1"/>
-            </wp:cNvGraphicFramePr>
-            <a:graphic xmlns:a="http://schemas.openxmlformats.org/drawingml/2006/main">
-              <a:graphicData uri="http://schemas.openxmlformats.org/drawingml/2006/picture">
-                <pic:pic xmlns:pic="http://schemas.openxmlformats.org/drawingml/2006/picture">
-                  <pic:nvPicPr>
-                    <pic:cNvPr id="0" name="Picture 7"/>
-                    <pic:cNvPicPr>
-                      <a:picLocks noChangeAspect="1" noChangeArrowheads="1"/>
-                    </pic:cNvPicPr>
-                  </pic:nvPicPr>
-                  <pic:blipFill>
-                    <a:blip r:embed="rId13"/>
-                    <a:srcRect/>
-                    <a:stretch>
-                      <a:fillRect/>
-                    </a:stretch>
-                  </pic:blipFill>
-                  <pic:spPr bwMode="auto">
-                    <a:xfrm>
-                      <a:off x="0" y="0"/>
-                      <a:ext cx="5943600" cy="3219450"/>
-                    </a:xfrm>
-                    <a:prstGeom prst="rect">
-                      <a:avLst/>
-                    </a:prstGeom>
-                    <a:noFill/>
-                    <a:ln w="9525">
-                      <a:noFill/>
-                      <a:miter lim="800000"/>
-                      <a:headEnd/>
-                      <a:tailEnd/>
-                    </a:ln>
-                  </pic:spPr>
-                </pic:pic>
-              </a:graphicData>
-            </a:graphic>
-          </wp:inline>
-        </w:drawing>
-      </w:r>
-    </w:p>
-    <w:p>
-      <w:r>
-        <w:rPr>
-          <w:noProof/>
-        </w:rPr>
-        <w:lastRenderedPageBreak/>
-        <w:drawing>
-          <wp:inline distT="0" distB="0" distL="0" distR="0">
-            <wp:extent cx="5943600" cy="3219450"/>
-            <wp:effectExtent l="19050" t="0" r="0" b="0"/>
-            <wp:docPr id="1" name="Picture 1"/>
-            <wp:cNvGraphicFramePr>
-              <a:graphicFrameLocks xmlns:a="http://schemas.openxmlformats.org/drawingml/2006/main" noChangeAspect="1"/>
-            </wp:cNvGraphicFramePr>
-            <a:graphic xmlns:a="http://schemas.openxmlformats.org/drawingml/2006/main">
-              <a:graphicData uri="http://schemas.openxmlformats.org/drawingml/2006/picture">
-                <pic:pic xmlns:pic="http://schemas.openxmlformats.org/drawingml/2006/picture">
-                  <pic:nvPicPr>
-                    <pic:cNvPr id="0" name="Picture 1"/>
-                    <pic:cNvPicPr>
-                      <a:picLocks noChangeAspect="1" noChangeArrowheads="1"/>
-                    </pic:cNvPicPr>
-                  </pic:nvPicPr>
-                  <pic:blipFill>
-                    <a:blip r:embed="rId14"/>
-                    <a:srcRect/>
-                    <a:stretch>
-                      <a:fillRect/>
-                    </a:stretch>
-                  </pic:blipFill>
-                  <pic:spPr bwMode="auto">
-                    <a:xfrm>
-                      <a:off x="0" y="0"/>
-                      <a:ext cx="5943600" cy="3219450"/>
                     </a:xfrm>
                     <a:prstGeom prst="rect">
                       <a:avLst/>

</xml_diff>